<commit_message>
fixed off-by-one issue with table headers
</commit_message>
<xml_diff>
--- a/testdoc.docx
+++ b/testdoc.docx
@@ -33,7 +33,7 @@
           </w:tcPr>
           <w:p>
             <w:r>
-              <w:t>1</w:t>
+              <w:t>Rank</w:t>
             </w:r>
           </w:p>
         </w:tc>
@@ -43,7 +43,7 @@
           </w:tcPr>
           <w:p>
             <w:r>
-              <w:t>2</w:t>
+              <w:t>Description</w:t>
             </w:r>
           </w:p>
         </w:tc>
@@ -53,7 +53,7 @@
           </w:tcPr>
           <w:p>
             <w:r>
-              <w:t>3</w:t>
+              <w:t>Last Week</w:t>
             </w:r>
           </w:p>
         </w:tc>
@@ -61,7 +61,11 @@
           <w:tcPr>
             <w:tcW w:type="dxa" w:w="2160"/>
           </w:tcPr>
-          <w:p/>
+          <w:p>
+            <w:r>
+              <w:t>Weeks on List</w:t>
+            </w:r>
+          </w:p>
         </w:tc>
       </w:tr>
       <w:tr>

</xml_diff>